<commit_message>
Fixed DCM in 1.2
</commit_message>
<xml_diff>
--- a/HW4/Homework4Code.docx
+++ b/HW4/Homework4Code.docx
@@ -446,7 +446,7 @@
         <mc:AlternateContent>
           <mc:Choice Requires="wpg">
             <w:drawing>
-              <wp:anchor distT="0" distB="0" distL="114300" distR="114300" simplePos="0" relativeHeight="251660288" behindDoc="0" locked="0" layoutInCell="1" allowOverlap="1" wp14:anchorId="41367E74" wp14:editId="3A5B5DAE">
+              <wp:anchor distT="0" distB="0" distL="114300" distR="114300" simplePos="0" relativeHeight="251660288" behindDoc="0" locked="0" layoutInCell="1" allowOverlap="1" wp14:anchorId="41367E74" wp14:editId="20C1DB23">
                 <wp:simplePos x="0" y="0"/>
                 <wp:positionH relativeFrom="column">
                   <wp:posOffset>1168234</wp:posOffset>
@@ -526,14 +526,27 @@
                               <w:r>
                                 <w:t xml:space="preserve">Figure </w:t>
                               </w:r>
-                              <w:fldSimple w:instr=" SEQ Figure \* ARABIC ">
-                                <w:r>
-                                  <w:rPr>
-                                    <w:noProof/>
-                                  </w:rPr>
-                                  <w:t>1</w:t>
-                                </w:r>
-                              </w:fldSimple>
+                              <w:r>
+                                <w:fldChar w:fldCharType="begin"/>
+                              </w:r>
+                              <w:r>
+                                <w:instrText xml:space="preserve"> SEQ Figure \* ARABIC </w:instrText>
+                              </w:r>
+                              <w:r>
+                                <w:fldChar w:fldCharType="separate"/>
+                              </w:r>
+                              <w:r>
+                                <w:rPr>
+                                  <w:noProof/>
+                                </w:rPr>
+                                <w:t>1</w:t>
+                              </w:r>
+                              <w:r>
+                                <w:rPr>
+                                  <w:noProof/>
+                                </w:rPr>
+                                <w:fldChar w:fldCharType="end"/>
+                              </w:r>
                               <w:r>
                                 <w:t xml:space="preserve">: 3-2-1 rotation matrix. Source: </w:t>
                               </w:r>
@@ -607,14 +620,27 @@
                         <w:r>
                           <w:t xml:space="preserve">Figure </w:t>
                         </w:r>
-                        <w:fldSimple w:instr=" SEQ Figure \* ARABIC ">
-                          <w:r>
-                            <w:rPr>
-                              <w:noProof/>
-                            </w:rPr>
-                            <w:t>1</w:t>
-                          </w:r>
-                        </w:fldSimple>
+                        <w:r>
+                          <w:fldChar w:fldCharType="begin"/>
+                        </w:r>
+                        <w:r>
+                          <w:instrText xml:space="preserve"> SEQ Figure \* ARABIC </w:instrText>
+                        </w:r>
+                        <w:r>
+                          <w:fldChar w:fldCharType="separate"/>
+                        </w:r>
+                        <w:r>
+                          <w:rPr>
+                            <w:noProof/>
+                          </w:rPr>
+                          <w:t>1</w:t>
+                        </w:r>
+                        <w:r>
+                          <w:rPr>
+                            <w:noProof/>
+                          </w:rPr>
+                          <w:fldChar w:fldCharType="end"/>
+                        </w:r>
                         <w:r>
                           <w:t xml:space="preserve">: 3-2-1 rotation matrix. Source: </w:t>
                         </w:r>
@@ -668,7 +694,7 @@
         <mc:AlternateContent>
           <mc:Choice Requires="wpg">
             <w:drawing>
-              <wp:anchor distT="0" distB="0" distL="114300" distR="114300" simplePos="0" relativeHeight="251664384" behindDoc="0" locked="0" layoutInCell="1" allowOverlap="1" wp14:anchorId="4C25B79B" wp14:editId="441F40E3">
+              <wp:anchor distT="0" distB="0" distL="114300" distR="114300" simplePos="0" relativeHeight="251664384" behindDoc="0" locked="0" layoutInCell="1" allowOverlap="1" wp14:anchorId="4C25B79B" wp14:editId="7F32BA53">
                 <wp:simplePos x="0" y="0"/>
                 <wp:positionH relativeFrom="column">
                   <wp:posOffset>1335405</wp:posOffset>
@@ -687,15 +713,15 @@
                       <wpg:cNvGrpSpPr/>
                       <wpg:grpSpPr>
                         <a:xfrm>
-                          <a:off x="0" y="0"/>
-                          <a:ext cx="3903980" cy="1176655"/>
-                          <a:chOff x="-688345" y="0"/>
-                          <a:chExt cx="5364722" cy="1466850"/>
+                          <a:off x="0" y="63959"/>
+                          <a:ext cx="3903980" cy="1112696"/>
+                          <a:chOff x="-688345" y="79733"/>
+                          <a:chExt cx="5364722" cy="1387117"/>
                         </a:xfrm>
                       </wpg:grpSpPr>
                       <pic:pic xmlns:pic="http://schemas.openxmlformats.org/drawingml/2006/picture">
                         <pic:nvPicPr>
-                          <pic:cNvPr id="1453246203" name="Picture 1" descr="A screenshot of a computer&#10;&#10;Description automatically generated"/>
+                          <pic:cNvPr id="1453246203" name="Picture 1"/>
                           <pic:cNvPicPr>
                             <a:picLocks noChangeAspect="1"/>
                           </pic:cNvPicPr>
@@ -708,14 +734,13 @@
                               </a:ext>
                             </a:extLst>
                           </a:blip>
-                          <a:stretch>
-                            <a:fillRect/>
-                          </a:stretch>
+                          <a:srcRect/>
+                          <a:stretch/>
                         </pic:blipFill>
                         <pic:spPr>
                           <a:xfrm>
-                            <a:off x="485029" y="0"/>
-                            <a:ext cx="3063240" cy="1160780"/>
+                            <a:off x="485029" y="79733"/>
+                            <a:ext cx="3063240" cy="1001315"/>
                           </a:xfrm>
                           <a:prstGeom prst="rect">
                             <a:avLst/>
@@ -750,14 +775,27 @@
                               <w:r>
                                 <w:t xml:space="preserve">Figure </w:t>
                               </w:r>
-                              <w:fldSimple w:instr=" SEQ Figure \* ARABIC ">
-                                <w:r>
-                                  <w:rPr>
-                                    <w:noProof/>
-                                  </w:rPr>
-                                  <w:t>2</w:t>
-                                </w:r>
-                              </w:fldSimple>
+                              <w:r>
+                                <w:fldChar w:fldCharType="begin"/>
+                              </w:r>
+                              <w:r>
+                                <w:instrText xml:space="preserve"> SEQ Figure \* ARABIC </w:instrText>
+                              </w:r>
+                              <w:r>
+                                <w:fldChar w:fldCharType="separate"/>
+                              </w:r>
+                              <w:r>
+                                <w:rPr>
+                                  <w:noProof/>
+                                </w:rPr>
+                                <w:t>2</w:t>
+                              </w:r>
+                              <w:r>
+                                <w:rPr>
+                                  <w:noProof/>
+                                </w:rPr>
+                                <w:fldChar w:fldCharType="end"/>
+                              </w:r>
                               <w:r>
                                 <w:t>: DCM that describes the attitude of the body WRT the inertial frame</w:t>
                               </w:r>
@@ -785,9 +823,9 @@
           </mc:Choice>
           <mc:Fallback>
             <w:pict>
-              <v:group w14:anchorId="4C25B79B" id="Group 2" o:spid="_x0000_s1029" style="position:absolute;left:0;text-align:left;margin-left:105.15pt;margin-top:119.55pt;width:307.4pt;height:92.65pt;z-index:251664384;mso-width-relative:margin;mso-height-relative:margin" coordorigin="-6883" coordsize="53647,14668" o:gfxdata="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">
-                <v:shape id="Picture 1" o:spid="_x0000_s1030" type="#_x0000_t75" alt="A screenshot of a computer&#10;&#10;Description automatically generated" style="position:absolute;left:4850;width:30632;height:11607;visibility:visible;mso-wrap-style:square" o:gfxdata="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">
-                  <v:imagedata r:id="rId10" o:title="A screenshot of a computer&#10;&#10;Description automatically generated"/>
+              <v:group w14:anchorId="4C25B79B" id="Group 2" o:spid="_x0000_s1029" style="position:absolute;left:0;text-align:left;margin-left:105.15pt;margin-top:119.55pt;width:307.4pt;height:92.65pt;z-index:251664384;mso-width-relative:margin;mso-height-relative:margin" coordorigin="-6883,797" coordsize="53647,13871" o:gfxdata="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">
+                <v:shape id="Picture 1" o:spid="_x0000_s1030" type="#_x0000_t75" style="position:absolute;left:4850;top:797;width:30632;height:10013;visibility:visible;mso-wrap-style:square" o:gfxdata="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">
+                  <v:imagedata r:id="rId10" o:title=""/>
                 </v:shape>
                 <v:shape id="_x0000_s1031" type="#_x0000_t202" style="position:absolute;left:-6883;top:12001;width:53646;height:2667;visibility:visible;mso-wrap-style:square;v-text-anchor:top" o:gfxdata="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" stroked="f">
                   <v:textbox inset="0,0,0,0">
@@ -800,14 +838,27 @@
                         <w:r>
                           <w:t xml:space="preserve">Figure </w:t>
                         </w:r>
-                        <w:fldSimple w:instr=" SEQ Figure \* ARABIC ">
-                          <w:r>
-                            <w:rPr>
-                              <w:noProof/>
-                            </w:rPr>
-                            <w:t>2</w:t>
-                          </w:r>
-                        </w:fldSimple>
+                        <w:r>
+                          <w:fldChar w:fldCharType="begin"/>
+                        </w:r>
+                        <w:r>
+                          <w:instrText xml:space="preserve"> SEQ Figure \* ARABIC </w:instrText>
+                        </w:r>
+                        <w:r>
+                          <w:fldChar w:fldCharType="separate"/>
+                        </w:r>
+                        <w:r>
+                          <w:rPr>
+                            <w:noProof/>
+                          </w:rPr>
+                          <w:t>2</w:t>
+                        </w:r>
+                        <w:r>
+                          <w:rPr>
+                            <w:noProof/>
+                          </w:rPr>
+                          <w:fldChar w:fldCharType="end"/>
+                        </w:r>
                         <w:r>
                           <w:t>: DCM that describes the attitude of the body WRT the inertial frame</w:t>
                         </w:r>
@@ -1164,10 +1215,7 @@
                               <w:fldChar w:fldCharType="end"/>
                             </w:r>
                             <w:r>
-                              <w:t>: Conversion equations from DCM to Quaternion</w:t>
-                            </w:r>
-                            <w:r>
-                              <w:t xml:space="preserve"> using Sheppard’s method</w:t>
+                              <w:t>: Conversion equations from DCM to Quaternion using Sheppard’s method</w:t>
                             </w:r>
                             <w:r>
                               <w:rPr>
@@ -1180,21 +1228,13 @@
                                 <w:noProof/>
                               </w:rPr>
                               <w:br/>
-                            </w:r>
-                            <w:r>
-                              <w:rPr>
-                                <w:noProof/>
-                              </w:rPr>
                               <w:t xml:space="preserve">Source: </w:t>
                             </w:r>
                             <w:r>
                               <w:t xml:space="preserve">Junkins and Schaub, </w:t>
                             </w:r>
                             <w:r>
-                              <w:t>p. 10</w:t>
-                            </w:r>
-                            <w:r>
-                              <w:t>5</w:t>
+                              <w:t>p. 105</w:t>
                             </w:r>
                           </w:p>
                         </w:txbxContent>
@@ -1247,10 +1287,7 @@
                         <w:fldChar w:fldCharType="end"/>
                       </w:r>
                       <w:r>
-                        <w:t>: Conversion equations from DCM to Quaternion</w:t>
-                      </w:r>
-                      <w:r>
-                        <w:t xml:space="preserve"> using Sheppard’s method</w:t>
+                        <w:t>: Conversion equations from DCM to Quaternion using Sheppard’s method</w:t>
                       </w:r>
                       <w:r>
                         <w:rPr>
@@ -1263,21 +1300,13 @@
                           <w:noProof/>
                         </w:rPr>
                         <w:br/>
-                      </w:r>
-                      <w:r>
-                        <w:rPr>
-                          <w:noProof/>
-                        </w:rPr>
                         <w:t xml:space="preserve">Source: </w:t>
                       </w:r>
                       <w:r>
                         <w:t xml:space="preserve">Junkins and Schaub, </w:t>
                       </w:r>
                       <w:r>
-                        <w:t>p. 10</w:t>
-                      </w:r>
-                      <w:r>
-                        <w:t>5</w:t>
+                        <w:t>p. 105</w:t>
                       </w:r>
                     </w:p>
                   </w:txbxContent>
@@ -1439,7 +1468,55 @@
                 <w:sz w:val="24"/>
                 <w:szCs w:val="24"/>
               </w:rPr>
-              <m:t>(0.0960, 0.2896, 0.2028, 0.2028)</m:t>
+              <m:t>(</m:t>
+            </m:r>
+            <m:r>
+              <w:rPr>
+                <w:rFonts w:ascii="Cambria Math" w:hAnsi="Cambria Math" w:cs="Times New Roman"/>
+                <w:sz w:val="24"/>
+                <w:szCs w:val="24"/>
+              </w:rPr>
+              <m:t>-0.0088, 0.5824</m:t>
+            </m:r>
+            <m:r>
+              <w:rPr>
+                <w:rFonts w:ascii="Cambria Math" w:hAnsi="Cambria Math" w:cs="Times New Roman"/>
+                <w:sz w:val="24"/>
+                <w:szCs w:val="24"/>
+              </w:rPr>
+              <m:t xml:space="preserve">, </m:t>
+            </m:r>
+            <m:r>
+              <w:rPr>
+                <w:rFonts w:ascii="Cambria Math" w:hAnsi="Cambria Math" w:cs="Times New Roman"/>
+                <w:sz w:val="24"/>
+                <w:szCs w:val="24"/>
+              </w:rPr>
+              <m:t>0.1126</m:t>
+            </m:r>
+            <m:r>
+              <w:rPr>
+                <w:rFonts w:ascii="Cambria Math" w:hAnsi="Cambria Math" w:cs="Times New Roman"/>
+                <w:sz w:val="24"/>
+                <w:szCs w:val="24"/>
+              </w:rPr>
+              <m:t xml:space="preserve">, </m:t>
+            </m:r>
+            <m:r>
+              <w:rPr>
+                <w:rFonts w:ascii="Cambria Math" w:hAnsi="Cambria Math" w:cs="Times New Roman"/>
+                <w:sz w:val="24"/>
+                <w:szCs w:val="24"/>
+              </w:rPr>
+              <m:t>0.1126</m:t>
+            </m:r>
+            <m:r>
+              <w:rPr>
+                <w:rFonts w:ascii="Cambria Math" w:hAnsi="Cambria Math" w:cs="Times New Roman"/>
+                <w:sz w:val="24"/>
+                <w:szCs w:val="24"/>
+              </w:rPr>
+              <m:t>)</m:t>
             </m:r>
           </m:e>
           <m:sup>
@@ -1485,7 +1562,7 @@
         <mc:AlternateContent>
           <mc:Choice Requires="wps">
             <w:drawing>
-              <wp:anchor distT="0" distB="0" distL="114300" distR="114300" simplePos="0" relativeHeight="251670528" behindDoc="0" locked="0" layoutInCell="1" allowOverlap="1" wp14:anchorId="4C357C75" wp14:editId="3DC176C4">
+              <wp:anchor distT="0" distB="0" distL="114300" distR="114300" simplePos="0" relativeHeight="251670528" behindDoc="0" locked="0" layoutInCell="1" allowOverlap="1" wp14:anchorId="4C357C75" wp14:editId="280DAC10">
                 <wp:simplePos x="0" y="0"/>
                 <wp:positionH relativeFrom="column">
                   <wp:posOffset>616585</wp:posOffset>
@@ -1531,14 +1608,27 @@
                             <w:r>
                               <w:t xml:space="preserve">Figure </w:t>
                             </w:r>
-                            <w:fldSimple w:instr=" SEQ Figure \* ARABIC ">
-                              <w:r>
-                                <w:rPr>
-                                  <w:noProof/>
-                                </w:rPr>
-                                <w:t>4</w:t>
-                              </w:r>
-                            </w:fldSimple>
+                            <w:r>
+                              <w:fldChar w:fldCharType="begin"/>
+                            </w:r>
+                            <w:r>
+                              <w:instrText xml:space="preserve"> SEQ Figure \* ARABIC </w:instrText>
+                            </w:r>
+                            <w:r>
+                              <w:fldChar w:fldCharType="separate"/>
+                            </w:r>
+                            <w:r>
+                              <w:rPr>
+                                <w:noProof/>
+                              </w:rPr>
+                              <w:t>4</w:t>
+                            </w:r>
+                            <w:r>
+                              <w:rPr>
+                                <w:noProof/>
+                              </w:rPr>
+                              <w:fldChar w:fldCharType="end"/>
+                            </w:r>
                             <w:r>
                               <w:t>: Angular velocity components plotted over time</w:t>
                             </w:r>
@@ -1574,14 +1664,27 @@
                       <w:r>
                         <w:t xml:space="preserve">Figure </w:t>
                       </w:r>
-                      <w:fldSimple w:instr=" SEQ Figure \* ARABIC ">
-                        <w:r>
-                          <w:rPr>
-                            <w:noProof/>
-                          </w:rPr>
-                          <w:t>4</w:t>
-                        </w:r>
-                      </w:fldSimple>
+                      <w:r>
+                        <w:fldChar w:fldCharType="begin"/>
+                      </w:r>
+                      <w:r>
+                        <w:instrText xml:space="preserve"> SEQ Figure \* ARABIC </w:instrText>
+                      </w:r>
+                      <w:r>
+                        <w:fldChar w:fldCharType="separate"/>
+                      </w:r>
+                      <w:r>
+                        <w:rPr>
+                          <w:noProof/>
+                        </w:rPr>
+                        <w:t>4</w:t>
+                      </w:r>
+                      <w:r>
+                        <w:rPr>
+                          <w:noProof/>
+                        </w:rPr>
+                        <w:fldChar w:fldCharType="end"/>
+                      </w:r>
                       <w:r>
                         <w:t>: Angular velocity components plotted over time</w:t>
                       </w:r>
@@ -1596,19 +1699,101 @@
       </w:r>
       <w:r>
         <w:rPr>
+          <w:rFonts w:ascii="Times New Roman" w:hAnsi="Times New Roman" w:cs="Times New Roman"/>
+          <w:sz w:val="24"/>
+          <w:szCs w:val="24"/>
+        </w:rPr>
+        <w:t xml:space="preserve">The angular velocity was </w:t>
+      </w:r>
+      <w:r>
+        <w:rPr>
+          <w:rFonts w:ascii="Times New Roman" w:hAnsi="Times New Roman" w:cs="Times New Roman"/>
+          <w:sz w:val="24"/>
+          <w:szCs w:val="24"/>
+        </w:rPr>
+        <w:t xml:space="preserve">given in the </w:t>
+      </w:r>
+      <w:r>
+        <w:rPr>
+          <w:rFonts w:ascii="Times New Roman" w:hAnsi="Times New Roman" w:cs="Times New Roman"/>
+          <w:i/>
+          <w:iCs/>
+          <w:sz w:val="24"/>
+          <w:szCs w:val="24"/>
+        </w:rPr>
+        <w:t>SensorData.csv</w:t>
+      </w:r>
+      <w:r>
+        <w:rPr>
+          <w:rFonts w:ascii="Times New Roman" w:hAnsi="Times New Roman" w:cs="Times New Roman"/>
+          <w:i/>
+          <w:iCs/>
+          <w:sz w:val="24"/>
+          <w:szCs w:val="24"/>
+        </w:rPr>
+        <w:t xml:space="preserve"> </w:t>
+      </w:r>
+      <w:r>
+        <w:rPr>
+          <w:rFonts w:ascii="Times New Roman" w:hAnsi="Times New Roman" w:cs="Times New Roman"/>
+          <w:sz w:val="24"/>
+          <w:szCs w:val="24"/>
+        </w:rPr>
+        <w:t>file, and the data was extracted using the provided pseudocode. T</w:t>
+      </w:r>
+      <w:r>
+        <w:rPr>
+          <w:rFonts w:ascii="Times New Roman" w:hAnsi="Times New Roman" w:cs="Times New Roman"/>
+          <w:sz w:val="24"/>
+          <w:szCs w:val="24"/>
+        </w:rPr>
+        <w:t>his data is plotted blow</w:t>
+      </w:r>
+      <w:r>
+        <w:rPr>
+          <w:rFonts w:ascii="Times New Roman" w:hAnsi="Times New Roman" w:cs="Times New Roman"/>
+          <w:sz w:val="24"/>
+          <w:szCs w:val="24"/>
+        </w:rPr>
+        <w:t>:</w:t>
+      </w:r>
+      <w:r>
+        <w:rPr>
+          <w:rFonts w:ascii="Times New Roman" w:hAnsi="Times New Roman" w:cs="Times New Roman"/>
+          <w:sz w:val="24"/>
+          <w:szCs w:val="24"/>
+        </w:rPr>
+        <w:t xml:space="preserve"> </w:t>
+      </w:r>
+    </w:p>
+    <w:p>
+      <w:pPr>
+        <w:pStyle w:val="ListParagraph"/>
+        <w:numPr>
+          <w:ilvl w:val="0"/>
+          <w:numId w:val="1"/>
+        </w:numPr>
+        <w:rPr>
+          <w:rFonts w:ascii="Times New Roman" w:hAnsi="Times New Roman" w:cs="Times New Roman"/>
+          <w:sz w:val="24"/>
+          <w:szCs w:val="24"/>
+        </w:rPr>
+      </w:pPr>
+      <w:r>
+        <w:rPr>
           <w:noProof/>
         </w:rPr>
         <w:drawing>
-          <wp:anchor distT="0" distB="0" distL="114300" distR="114300" simplePos="0" relativeHeight="251668480" behindDoc="0" locked="0" layoutInCell="1" allowOverlap="1" wp14:anchorId="41AA0035" wp14:editId="0891AEC9">
+          <wp:anchor distT="0" distB="0" distL="114300" distR="114300" simplePos="0" relativeHeight="251668480" behindDoc="0" locked="0" layoutInCell="1" allowOverlap="1" wp14:anchorId="41AA0035" wp14:editId="2F8EB8CE">
             <wp:simplePos x="0" y="0"/>
             <wp:positionH relativeFrom="column">
-              <wp:posOffset>616705</wp:posOffset>
+              <wp:posOffset>619760</wp:posOffset>
             </wp:positionH>
             <wp:positionV relativeFrom="paragraph">
-              <wp:posOffset>410845</wp:posOffset>
+              <wp:posOffset>184150</wp:posOffset>
             </wp:positionV>
-            <wp:extent cx="4810760" cy="3952240"/>
-            <wp:effectExtent l="0" t="0" r="8890" b="0"/>
+            <wp:extent cx="4810760" cy="3801110"/>
+            <wp:effectExtent l="0" t="0" r="8890" b="8890"/>
             <wp:wrapTopAndBottom/>
             <wp:docPr id="273088093" name="Picture 3" descr="A graph of earth-mars transfer&#10;&#10;Description automatically generated"/>
             <wp:cNvGraphicFramePr>
@@ -1623,7 +1808,7 @@
                       <a:picLocks noChangeAspect="1" noChangeArrowheads="1"/>
                     </pic:cNvPicPr>
                   </pic:nvPicPr>
-                  <pic:blipFill>
+                  <pic:blipFill rotWithShape="1">
                     <a:blip r:embed="rId12">
                       <a:extLst>
                         <a:ext uri="{28A0092B-C50C-407E-A947-70E740481C1C}">
@@ -1631,15 +1816,13 @@
                         </a:ext>
                       </a:extLst>
                     </a:blip>
-                    <a:srcRect/>
-                    <a:stretch>
-                      <a:fillRect/>
-                    </a:stretch>
+                    <a:srcRect t="3822"/>
+                    <a:stretch/>
                   </pic:blipFill>
                   <pic:spPr bwMode="auto">
                     <a:xfrm>
                       <a:off x="0" y="0"/>
-                      <a:ext cx="4810760" cy="3952240"/>
+                      <a:ext cx="4810760" cy="3801110"/>
                     </a:xfrm>
                     <a:prstGeom prst="rect">
                       <a:avLst/>
@@ -1648,6 +1831,11 @@
                     <a:ln>
                       <a:noFill/>
                     </a:ln>
+                    <a:extLst>
+                      <a:ext uri="{53640926-AAD7-44D8-BBD7-CCE9431645EC}">
+                        <a14:shadowObscured xmlns:a14="http://schemas.microsoft.com/office/drawing/2010/main"/>
+                      </a:ext>
+                    </a:extLst>
                   </pic:spPr>
                 </pic:pic>
               </a:graphicData>
@@ -1661,88 +1849,6 @@
           </wp:anchor>
         </w:drawing>
       </w:r>
-      <w:r>
-        <w:rPr>
-          <w:rFonts w:ascii="Times New Roman" w:hAnsi="Times New Roman" w:cs="Times New Roman"/>
-          <w:sz w:val="24"/>
-          <w:szCs w:val="24"/>
-        </w:rPr>
-        <w:t xml:space="preserve">The angular velocity was </w:t>
-      </w:r>
-      <w:r>
-        <w:rPr>
-          <w:rFonts w:ascii="Times New Roman" w:hAnsi="Times New Roman" w:cs="Times New Roman"/>
-          <w:sz w:val="24"/>
-          <w:szCs w:val="24"/>
-        </w:rPr>
-        <w:t xml:space="preserve">given in the </w:t>
-      </w:r>
-      <w:r>
-        <w:rPr>
-          <w:rFonts w:ascii="Times New Roman" w:hAnsi="Times New Roman" w:cs="Times New Roman"/>
-          <w:i/>
-          <w:iCs/>
-          <w:sz w:val="24"/>
-          <w:szCs w:val="24"/>
-        </w:rPr>
-        <w:t>SensorData.csv</w:t>
-      </w:r>
-      <w:r>
-        <w:rPr>
-          <w:rFonts w:ascii="Times New Roman" w:hAnsi="Times New Roman" w:cs="Times New Roman"/>
-          <w:i/>
-          <w:iCs/>
-          <w:sz w:val="24"/>
-          <w:szCs w:val="24"/>
-        </w:rPr>
-        <w:t xml:space="preserve"> </w:t>
-      </w:r>
-      <w:r>
-        <w:rPr>
-          <w:rFonts w:ascii="Times New Roman" w:hAnsi="Times New Roman" w:cs="Times New Roman"/>
-          <w:sz w:val="24"/>
-          <w:szCs w:val="24"/>
-        </w:rPr>
-        <w:t>file, and the data was extracted using the provided pseudocode. T</w:t>
-      </w:r>
-      <w:r>
-        <w:rPr>
-          <w:rFonts w:ascii="Times New Roman" w:hAnsi="Times New Roman" w:cs="Times New Roman"/>
-          <w:sz w:val="24"/>
-          <w:szCs w:val="24"/>
-        </w:rPr>
-        <w:t>his data is plotted blow</w:t>
-      </w:r>
-      <w:r>
-        <w:rPr>
-          <w:rFonts w:ascii="Times New Roman" w:hAnsi="Times New Roman" w:cs="Times New Roman"/>
-          <w:sz w:val="24"/>
-          <w:szCs w:val="24"/>
-        </w:rPr>
-        <w:t>:</w:t>
-      </w:r>
-      <w:r>
-        <w:rPr>
-          <w:rFonts w:ascii="Times New Roman" w:hAnsi="Times New Roman" w:cs="Times New Roman"/>
-          <w:sz w:val="24"/>
-          <w:szCs w:val="24"/>
-        </w:rPr>
-        <w:t xml:space="preserve"> </w:t>
-      </w:r>
-    </w:p>
-    <w:p>
-      <w:pPr>
-        <w:pStyle w:val="ListParagraph"/>
-        <w:numPr>
-          <w:ilvl w:val="0"/>
-          <w:numId w:val="1"/>
-        </w:numPr>
-        <w:rPr>
-          <w:rFonts w:ascii="Times New Roman" w:hAnsi="Times New Roman" w:cs="Times New Roman"/>
-          <w:sz w:val="24"/>
-          <w:szCs w:val="24"/>
-        </w:rPr>
-      </w:pPr>
       <w:r>
         <w:rPr>
           <w:rFonts w:ascii="Times New Roman" w:hAnsi="Times New Roman" w:cs="Times New Roman"/>
@@ -7351,6 +7457,475 @@
     </w:p>
     <w:p>
       <w:pPr>
+        <w:pStyle w:val="ListParagraph"/>
+        <w:numPr>
+          <w:ilvl w:val="0"/>
+          <w:numId w:val="3"/>
+        </w:numPr>
+        <w:rPr>
+          <w:rFonts w:ascii="Times New Roman" w:hAnsi="Times New Roman" w:cs="Times New Roman"/>
+          <w:sz w:val="24"/>
+          <w:szCs w:val="24"/>
+        </w:rPr>
+      </w:pPr>
+      <w:r>
+        <w:rPr>
+          <w:rFonts w:ascii="Times New Roman" w:hAnsi="Times New Roman" w:cs="Times New Roman"/>
+          <w:sz w:val="24"/>
+          <w:szCs w:val="24"/>
+        </w:rPr>
+        <w:t xml:space="preserve">Numerically propagating the DCM </w:t>
+      </w:r>
+    </w:p>
+    <w:p>
+      <w:pPr>
+        <w:ind w:left="720"/>
+        <w:rPr>
+          <w:rFonts w:ascii="Times New Roman" w:hAnsi="Times New Roman" w:cs="Times New Roman"/>
+          <w:sz w:val="24"/>
+          <w:szCs w:val="24"/>
+        </w:rPr>
+      </w:pPr>
+      <w:r>
+        <w:rPr>
+          <w:noProof/>
+        </w:rPr>
+        <w:drawing>
+          <wp:anchor distT="0" distB="0" distL="114300" distR="114300" simplePos="0" relativeHeight="251671552" behindDoc="0" locked="0" layoutInCell="1" allowOverlap="1" wp14:anchorId="065B8B1A" wp14:editId="6883DBAD">
+            <wp:simplePos x="0" y="0"/>
+            <wp:positionH relativeFrom="column">
+              <wp:posOffset>2289810</wp:posOffset>
+            </wp:positionH>
+            <wp:positionV relativeFrom="paragraph">
+              <wp:posOffset>216093</wp:posOffset>
+            </wp:positionV>
+            <wp:extent cx="1367155" cy="234950"/>
+            <wp:effectExtent l="0" t="0" r="4445" b="0"/>
+            <wp:wrapTopAndBottom/>
+            <wp:docPr id="219556358" name="Picture 1"/>
+            <wp:cNvGraphicFramePr>
+              <a:graphicFrameLocks xmlns:a="http://schemas.openxmlformats.org/drawingml/2006/main" noChangeAspect="1"/>
+            </wp:cNvGraphicFramePr>
+            <a:graphic xmlns:a="http://schemas.openxmlformats.org/drawingml/2006/main">
+              <a:graphicData uri="http://schemas.openxmlformats.org/drawingml/2006/picture">
+                <pic:pic xmlns:pic="http://schemas.openxmlformats.org/drawingml/2006/picture">
+                  <pic:nvPicPr>
+                    <pic:cNvPr id="219556358" name=""/>
+                    <pic:cNvPicPr/>
+                  </pic:nvPicPr>
+                  <pic:blipFill>
+                    <a:blip r:embed="rId13">
+                      <a:extLst>
+                        <a:ext uri="{28A0092B-C50C-407E-A947-70E740481C1C}">
+                          <a14:useLocalDpi xmlns:a14="http://schemas.microsoft.com/office/drawing/2010/main" val="0"/>
+                        </a:ext>
+                      </a:extLst>
+                    </a:blip>
+                    <a:stretch>
+                      <a:fillRect/>
+                    </a:stretch>
+                  </pic:blipFill>
+                  <pic:spPr>
+                    <a:xfrm>
+                      <a:off x="0" y="0"/>
+                      <a:ext cx="1367155" cy="234950"/>
+                    </a:xfrm>
+                    <a:prstGeom prst="rect">
+                      <a:avLst/>
+                    </a:prstGeom>
+                  </pic:spPr>
+                </pic:pic>
+              </a:graphicData>
+            </a:graphic>
+            <wp14:sizeRelH relativeFrom="margin">
+              <wp14:pctWidth>0</wp14:pctWidth>
+            </wp14:sizeRelH>
+            <wp14:sizeRelV relativeFrom="margin">
+              <wp14:pctHeight>0</wp14:pctHeight>
+            </wp14:sizeRelV>
+          </wp:anchor>
+        </w:drawing>
+      </w:r>
+      <w:r>
+        <w:rPr>
+          <w:rFonts w:ascii="Times New Roman" w:hAnsi="Times New Roman" w:cs="Times New Roman"/>
+          <w:sz w:val="24"/>
+          <w:szCs w:val="24"/>
+        </w:rPr>
+        <w:t>This was done using the following equation:</w:t>
+      </w:r>
+    </w:p>
+    <w:p>
+      <w:pPr>
+        <w:ind w:left="720"/>
+        <w:rPr>
+          <w:rFonts w:ascii="Times New Roman" w:hAnsi="Times New Roman" w:cs="Times New Roman"/>
+          <w:sz w:val="24"/>
+          <w:szCs w:val="24"/>
+        </w:rPr>
+      </w:pPr>
+      <w:r>
+        <w:rPr>
+          <w:rFonts w:ascii="Times New Roman" w:hAnsi="Times New Roman" w:cs="Times New Roman"/>
+          <w:sz w:val="24"/>
+          <w:szCs w:val="24"/>
+        </w:rPr>
+        <w:t xml:space="preserve">At every time step, the rate of change in the DCM, </w:t>
+      </w:r>
+      <m:oMath>
+        <m:sSub>
+          <m:sSubPr>
+            <m:ctrlPr>
+              <w:rPr>
+                <w:rFonts w:ascii="Cambria Math" w:hAnsi="Cambria Math" w:cs="Times New Roman"/>
+                <w:i/>
+                <w:sz w:val="24"/>
+                <w:szCs w:val="24"/>
+              </w:rPr>
+            </m:ctrlPr>
+          </m:sSubPr>
+          <m:e>
+            <m:acc>
+              <m:accPr>
+                <m:chr m:val="̇"/>
+                <m:ctrlPr>
+                  <w:rPr>
+                    <w:rFonts w:ascii="Cambria Math" w:hAnsi="Cambria Math" w:cs="Times New Roman"/>
+                    <w:i/>
+                    <w:sz w:val="24"/>
+                    <w:szCs w:val="24"/>
+                  </w:rPr>
+                </m:ctrlPr>
+              </m:accPr>
+              <m:e>
+                <m:r>
+                  <w:rPr>
+                    <w:rFonts w:ascii="Cambria Math" w:hAnsi="Cambria Math" w:cs="Times New Roman"/>
+                    <w:sz w:val="24"/>
+                    <w:szCs w:val="24"/>
+                  </w:rPr>
+                  <m:t>C</m:t>
+                </m:r>
+              </m:e>
+            </m:acc>
+          </m:e>
+          <m:sub>
+            <m:r>
+              <w:rPr>
+                <w:rFonts w:ascii="Cambria Math" w:hAnsi="Cambria Math" w:cs="Times New Roman"/>
+                <w:sz w:val="24"/>
+                <w:szCs w:val="24"/>
+              </w:rPr>
+              <m:t>BN</m:t>
+            </m:r>
+          </m:sub>
+        </m:sSub>
+      </m:oMath>
+      <w:r>
+        <w:rPr>
+          <w:rFonts w:ascii="Times New Roman" w:eastAsiaTheme="minorEastAsia" w:hAnsi="Times New Roman" w:cs="Times New Roman"/>
+          <w:sz w:val="24"/>
+          <w:szCs w:val="24"/>
+        </w:rPr>
+        <w:t xml:space="preserve">, was calculated and multiplied by the timestep to get the absolute change of the DCM. Then, this change was added to the DCM, </w:t>
+      </w:r>
+      <m:oMath>
+        <m:sSub>
+          <m:sSubPr>
+            <m:ctrlPr>
+              <w:rPr>
+                <w:rFonts w:ascii="Cambria Math" w:hAnsi="Cambria Math" w:cs="Times New Roman"/>
+                <w:i/>
+                <w:sz w:val="24"/>
+                <w:szCs w:val="24"/>
+              </w:rPr>
+            </m:ctrlPr>
+          </m:sSubPr>
+          <m:e>
+            <m:r>
+              <w:rPr>
+                <w:rFonts w:ascii="Cambria Math" w:hAnsi="Cambria Math" w:cs="Times New Roman"/>
+                <w:sz w:val="24"/>
+                <w:szCs w:val="24"/>
+              </w:rPr>
+              <m:t>C</m:t>
+            </m:r>
+          </m:e>
+          <m:sub>
+            <m:r>
+              <w:rPr>
+                <w:rFonts w:ascii="Cambria Math" w:hAnsi="Cambria Math" w:cs="Times New Roman"/>
+                <w:sz w:val="24"/>
+                <w:szCs w:val="24"/>
+              </w:rPr>
+              <m:t>BN</m:t>
+            </m:r>
+          </m:sub>
+        </m:sSub>
+      </m:oMath>
+      <w:r>
+        <w:rPr>
+          <w:rFonts w:ascii="Times New Roman" w:eastAsiaTheme="minorEastAsia" w:hAnsi="Times New Roman" w:cs="Times New Roman"/>
+          <w:sz w:val="24"/>
+          <w:szCs w:val="24"/>
+        </w:rPr>
+        <w:t xml:space="preserve">, to get the new DCM at that timestep. This process repeated for every timestep. </w:t>
+      </w:r>
+    </w:p>
+    <w:p>
+      <w:pPr>
+        <w:pStyle w:val="ListParagraph"/>
+        <w:numPr>
+          <w:ilvl w:val="0"/>
+          <w:numId w:val="3"/>
+        </w:numPr>
+        <w:rPr>
+          <w:rFonts w:ascii="Times New Roman" w:hAnsi="Times New Roman" w:cs="Times New Roman"/>
+          <w:sz w:val="24"/>
+          <w:szCs w:val="24"/>
+        </w:rPr>
+      </w:pPr>
+      <w:r>
+        <w:rPr>
+          <w:rFonts w:ascii="Times New Roman" w:hAnsi="Times New Roman" w:cs="Times New Roman"/>
+          <w:sz w:val="24"/>
+          <w:szCs w:val="24"/>
+        </w:rPr>
+        <w:t>Analytically</w:t>
+      </w:r>
+      <w:r>
+        <w:rPr>
+          <w:rFonts w:ascii="Times New Roman" w:hAnsi="Times New Roman" w:cs="Times New Roman"/>
+          <w:sz w:val="24"/>
+          <w:szCs w:val="24"/>
+        </w:rPr>
+        <w:t xml:space="preserve"> propagating the DCM</w:t>
+      </w:r>
+    </w:p>
+    <w:p>
+      <w:pPr>
+        <w:ind w:left="720"/>
+        <w:rPr>
+          <w:rFonts w:ascii="Times New Roman" w:hAnsi="Times New Roman" w:cs="Times New Roman"/>
+          <w:sz w:val="24"/>
+          <w:szCs w:val="24"/>
+        </w:rPr>
+      </w:pPr>
+      <w:r>
+        <w:rPr>
+          <w:noProof/>
+        </w:rPr>
+        <w:drawing>
+          <wp:anchor distT="0" distB="0" distL="114300" distR="114300" simplePos="0" relativeHeight="251673600" behindDoc="0" locked="0" layoutInCell="1" allowOverlap="1" wp14:anchorId="23E6DA4D" wp14:editId="6A518AA5">
+            <wp:simplePos x="0" y="0"/>
+            <wp:positionH relativeFrom="column">
+              <wp:posOffset>2289810</wp:posOffset>
+            </wp:positionH>
+            <wp:positionV relativeFrom="paragraph">
+              <wp:posOffset>216093</wp:posOffset>
+            </wp:positionV>
+            <wp:extent cx="1367155" cy="234950"/>
+            <wp:effectExtent l="0" t="0" r="4445" b="0"/>
+            <wp:wrapTopAndBottom/>
+            <wp:docPr id="476543378" name="Picture 1"/>
+            <wp:cNvGraphicFramePr>
+              <a:graphicFrameLocks xmlns:a="http://schemas.openxmlformats.org/drawingml/2006/main" noChangeAspect="1"/>
+            </wp:cNvGraphicFramePr>
+            <a:graphic xmlns:a="http://schemas.openxmlformats.org/drawingml/2006/main">
+              <a:graphicData uri="http://schemas.openxmlformats.org/drawingml/2006/picture">
+                <pic:pic xmlns:pic="http://schemas.openxmlformats.org/drawingml/2006/picture">
+                  <pic:nvPicPr>
+                    <pic:cNvPr id="219556358" name=""/>
+                    <pic:cNvPicPr/>
+                  </pic:nvPicPr>
+                  <pic:blipFill>
+                    <a:blip r:embed="rId13">
+                      <a:extLst>
+                        <a:ext uri="{28A0092B-C50C-407E-A947-70E740481C1C}">
+                          <a14:useLocalDpi xmlns:a14="http://schemas.microsoft.com/office/drawing/2010/main" val="0"/>
+                        </a:ext>
+                      </a:extLst>
+                    </a:blip>
+                    <a:stretch>
+                      <a:fillRect/>
+                    </a:stretch>
+                  </pic:blipFill>
+                  <pic:spPr>
+                    <a:xfrm>
+                      <a:off x="0" y="0"/>
+                      <a:ext cx="1367155" cy="234950"/>
+                    </a:xfrm>
+                    <a:prstGeom prst="rect">
+                      <a:avLst/>
+                    </a:prstGeom>
+                  </pic:spPr>
+                </pic:pic>
+              </a:graphicData>
+            </a:graphic>
+            <wp14:sizeRelH relativeFrom="margin">
+              <wp14:pctWidth>0</wp14:pctWidth>
+            </wp14:sizeRelH>
+            <wp14:sizeRelV relativeFrom="margin">
+              <wp14:pctHeight>0</wp14:pctHeight>
+            </wp14:sizeRelV>
+          </wp:anchor>
+        </w:drawing>
+      </w:r>
+      <w:r>
+        <w:rPr>
+          <w:rFonts w:ascii="Times New Roman" w:hAnsi="Times New Roman" w:cs="Times New Roman"/>
+          <w:sz w:val="24"/>
+          <w:szCs w:val="24"/>
+        </w:rPr>
+        <w:t>This was done using the following equation:</w:t>
+      </w:r>
+    </w:p>
+    <w:p>
+      <w:pPr>
+        <w:ind w:left="720"/>
+        <w:rPr>
+          <w:rFonts w:ascii="Times New Roman" w:hAnsi="Times New Roman" w:cs="Times New Roman"/>
+          <w:sz w:val="24"/>
+          <w:szCs w:val="24"/>
+        </w:rPr>
+      </w:pPr>
+      <w:r>
+        <w:rPr>
+          <w:rFonts w:ascii="Times New Roman" w:hAnsi="Times New Roman" w:cs="Times New Roman"/>
+          <w:sz w:val="24"/>
+          <w:szCs w:val="24"/>
+        </w:rPr>
+        <w:t xml:space="preserve">At every time step, the rate of change in the DCM, </w:t>
+      </w:r>
+      <m:oMath>
+        <m:sSub>
+          <m:sSubPr>
+            <m:ctrlPr>
+              <w:rPr>
+                <w:rFonts w:ascii="Cambria Math" w:hAnsi="Cambria Math" w:cs="Times New Roman"/>
+                <w:i/>
+                <w:sz w:val="24"/>
+                <w:szCs w:val="24"/>
+              </w:rPr>
+            </m:ctrlPr>
+          </m:sSubPr>
+          <m:e>
+            <m:acc>
+              <m:accPr>
+                <m:chr m:val="̇"/>
+                <m:ctrlPr>
+                  <w:rPr>
+                    <w:rFonts w:ascii="Cambria Math" w:hAnsi="Cambria Math" w:cs="Times New Roman"/>
+                    <w:i/>
+                    <w:sz w:val="24"/>
+                    <w:szCs w:val="24"/>
+                  </w:rPr>
+                </m:ctrlPr>
+              </m:accPr>
+              <m:e>
+                <m:r>
+                  <w:rPr>
+                    <w:rFonts w:ascii="Cambria Math" w:hAnsi="Cambria Math" w:cs="Times New Roman"/>
+                    <w:sz w:val="24"/>
+                    <w:szCs w:val="24"/>
+                  </w:rPr>
+                  <m:t>C</m:t>
+                </m:r>
+              </m:e>
+            </m:acc>
+          </m:e>
+          <m:sub>
+            <m:r>
+              <w:rPr>
+                <w:rFonts w:ascii="Cambria Math" w:hAnsi="Cambria Math" w:cs="Times New Roman"/>
+                <w:sz w:val="24"/>
+                <w:szCs w:val="24"/>
+              </w:rPr>
+              <m:t>BN</m:t>
+            </m:r>
+          </m:sub>
+        </m:sSub>
+      </m:oMath>
+      <w:r>
+        <w:rPr>
+          <w:rFonts w:ascii="Times New Roman" w:eastAsiaTheme="minorEastAsia" w:hAnsi="Times New Roman" w:cs="Times New Roman"/>
+          <w:sz w:val="24"/>
+          <w:szCs w:val="24"/>
+        </w:rPr>
+        <w:t>, was c</w:t>
+      </w:r>
+      <w:proofErr w:type="spellStart"/>
+      <w:r>
+        <w:rPr>
+          <w:rFonts w:ascii="Times New Roman" w:eastAsiaTheme="minorEastAsia" w:hAnsi="Times New Roman" w:cs="Times New Roman"/>
+          <w:sz w:val="24"/>
+          <w:szCs w:val="24"/>
+        </w:rPr>
+        <w:t>alculated</w:t>
+      </w:r>
+      <w:proofErr w:type="spellEnd"/>
+      <w:r>
+        <w:rPr>
+          <w:rFonts w:ascii="Times New Roman" w:eastAsiaTheme="minorEastAsia" w:hAnsi="Times New Roman" w:cs="Times New Roman"/>
+          <w:sz w:val="24"/>
+          <w:szCs w:val="24"/>
+        </w:rPr>
+        <w:t xml:space="preserve"> and multiplied by the timestep to get the absolute change of the DCM. Then, this change was added to the DCM, </w:t>
+      </w:r>
+      <m:oMath>
+        <m:sSub>
+          <m:sSubPr>
+            <m:ctrlPr>
+              <w:rPr>
+                <w:rFonts w:ascii="Cambria Math" w:hAnsi="Cambria Math" w:cs="Times New Roman"/>
+                <w:i/>
+                <w:sz w:val="24"/>
+                <w:szCs w:val="24"/>
+              </w:rPr>
+            </m:ctrlPr>
+          </m:sSubPr>
+          <m:e>
+            <m:r>
+              <w:rPr>
+                <w:rFonts w:ascii="Cambria Math" w:hAnsi="Cambria Math" w:cs="Times New Roman"/>
+                <w:sz w:val="24"/>
+                <w:szCs w:val="24"/>
+              </w:rPr>
+              <m:t>C</m:t>
+            </m:r>
+          </m:e>
+          <m:sub>
+            <m:r>
+              <w:rPr>
+                <w:rFonts w:ascii="Cambria Math" w:hAnsi="Cambria Math" w:cs="Times New Roman"/>
+                <w:sz w:val="24"/>
+                <w:szCs w:val="24"/>
+              </w:rPr>
+              <m:t>BN</m:t>
+            </m:r>
+          </m:sub>
+        </m:sSub>
+      </m:oMath>
+      <w:r>
+        <w:rPr>
+          <w:rFonts w:ascii="Times New Roman" w:eastAsiaTheme="minorEastAsia" w:hAnsi="Times New Roman" w:cs="Times New Roman"/>
+          <w:sz w:val="24"/>
+          <w:szCs w:val="24"/>
+        </w:rPr>
+        <w:t xml:space="preserve">, to get the new DCM at that timestep. This process repeated for every timestep. </w:t>
+      </w:r>
+    </w:p>
+    <w:p>
+      <w:pPr>
+        <w:rPr>
+          <w:rFonts w:ascii="Times New Roman" w:hAnsi="Times New Roman" w:cs="Times New Roman"/>
+          <w:sz w:val="24"/>
+          <w:szCs w:val="24"/>
+        </w:rPr>
+      </w:pPr>
+    </w:p>
+    <w:p>
+      <w:pPr>
         <w:rPr>
           <w:rFonts w:ascii="Times New Roman" w:hAnsi="Times New Roman" w:cs="Times New Roman"/>
           <w:sz w:val="24"/>
@@ -7452,7 +8027,7 @@
       </w:r>
     </w:p>
     <w:sectPr>
-      <w:headerReference w:type="default" r:id="rId13"/>
+      <w:headerReference w:type="default" r:id="rId14"/>
       <w:pgSz w:w="12240" w:h="15840"/>
       <w:pgMar w:top="1440" w:right="1440" w:bottom="1440" w:left="1440" w:header="720" w:footer="720" w:gutter="0"/>
       <w:cols w:space="720"/>
@@ -7616,8 +8191,192 @@
       </w:pPr>
     </w:lvl>
   </w:abstractNum>
+  <w:abstractNum w:abstractNumId="1" w15:restartNumberingAfterBreak="0">
+    <w:nsid w:val="3B5C0502"/>
+    <w:multiLevelType w:val="hybridMultilevel"/>
+    <w:tmpl w:val="6D84BBE4"/>
+    <w:lvl w:ilvl="0" w:tplc="04090011">
+      <w:start w:val="1"/>
+      <w:numFmt w:val="decimal"/>
+      <w:lvlText w:val="%1)"/>
+      <w:lvlJc w:val="left"/>
+      <w:pPr>
+        <w:ind w:left="720" w:hanging="360"/>
+      </w:pPr>
+      <w:rPr>
+        <w:rFonts w:hint="default"/>
+      </w:rPr>
+    </w:lvl>
+    <w:lvl w:ilvl="1" w:tplc="04090019" w:tentative="1">
+      <w:start w:val="1"/>
+      <w:numFmt w:val="lowerLetter"/>
+      <w:lvlText w:val="%2."/>
+      <w:lvlJc w:val="left"/>
+      <w:pPr>
+        <w:ind w:left="1440" w:hanging="360"/>
+      </w:pPr>
+    </w:lvl>
+    <w:lvl w:ilvl="2" w:tplc="0409001B" w:tentative="1">
+      <w:start w:val="1"/>
+      <w:numFmt w:val="lowerRoman"/>
+      <w:lvlText w:val="%3."/>
+      <w:lvlJc w:val="right"/>
+      <w:pPr>
+        <w:ind w:left="2160" w:hanging="180"/>
+      </w:pPr>
+    </w:lvl>
+    <w:lvl w:ilvl="3" w:tplc="0409000F" w:tentative="1">
+      <w:start w:val="1"/>
+      <w:numFmt w:val="decimal"/>
+      <w:lvlText w:val="%4."/>
+      <w:lvlJc w:val="left"/>
+      <w:pPr>
+        <w:ind w:left="2880" w:hanging="360"/>
+      </w:pPr>
+    </w:lvl>
+    <w:lvl w:ilvl="4" w:tplc="04090019" w:tentative="1">
+      <w:start w:val="1"/>
+      <w:numFmt w:val="lowerLetter"/>
+      <w:lvlText w:val="%5."/>
+      <w:lvlJc w:val="left"/>
+      <w:pPr>
+        <w:ind w:left="3600" w:hanging="360"/>
+      </w:pPr>
+    </w:lvl>
+    <w:lvl w:ilvl="5" w:tplc="0409001B" w:tentative="1">
+      <w:start w:val="1"/>
+      <w:numFmt w:val="lowerRoman"/>
+      <w:lvlText w:val="%6."/>
+      <w:lvlJc w:val="right"/>
+      <w:pPr>
+        <w:ind w:left="4320" w:hanging="180"/>
+      </w:pPr>
+    </w:lvl>
+    <w:lvl w:ilvl="6" w:tplc="0409000F" w:tentative="1">
+      <w:start w:val="1"/>
+      <w:numFmt w:val="decimal"/>
+      <w:lvlText w:val="%7."/>
+      <w:lvlJc w:val="left"/>
+      <w:pPr>
+        <w:ind w:left="5040" w:hanging="360"/>
+      </w:pPr>
+    </w:lvl>
+    <w:lvl w:ilvl="7" w:tplc="04090019" w:tentative="1">
+      <w:start w:val="1"/>
+      <w:numFmt w:val="lowerLetter"/>
+      <w:lvlText w:val="%8."/>
+      <w:lvlJc w:val="left"/>
+      <w:pPr>
+        <w:ind w:left="5760" w:hanging="360"/>
+      </w:pPr>
+    </w:lvl>
+    <w:lvl w:ilvl="8" w:tplc="0409001B" w:tentative="1">
+      <w:start w:val="1"/>
+      <w:numFmt w:val="lowerRoman"/>
+      <w:lvlText w:val="%9."/>
+      <w:lvlJc w:val="right"/>
+      <w:pPr>
+        <w:ind w:left="6480" w:hanging="180"/>
+      </w:pPr>
+    </w:lvl>
+  </w:abstractNum>
+  <w:abstractNum w:abstractNumId="2" w15:restartNumberingAfterBreak="0">
+    <w:nsid w:val="51E1709F"/>
+    <w:multiLevelType w:val="hybridMultilevel"/>
+    <w:tmpl w:val="AE663054"/>
+    <w:lvl w:ilvl="0" w:tplc="FFFFFFFF">
+      <w:start w:val="1"/>
+      <w:numFmt w:val="decimal"/>
+      <w:lvlText w:val="%1)"/>
+      <w:lvlJc w:val="left"/>
+      <w:pPr>
+        <w:ind w:left="360" w:hanging="360"/>
+      </w:pPr>
+      <w:rPr>
+        <w:rFonts w:hint="default"/>
+      </w:rPr>
+    </w:lvl>
+    <w:lvl w:ilvl="1" w:tplc="FFFFFFFF">
+      <w:start w:val="1"/>
+      <w:numFmt w:val="lowerLetter"/>
+      <w:lvlText w:val="%2."/>
+      <w:lvlJc w:val="left"/>
+      <w:pPr>
+        <w:ind w:left="1080" w:hanging="360"/>
+      </w:pPr>
+    </w:lvl>
+    <w:lvl w:ilvl="2" w:tplc="FFFFFFFF" w:tentative="1">
+      <w:start w:val="1"/>
+      <w:numFmt w:val="lowerRoman"/>
+      <w:lvlText w:val="%3."/>
+      <w:lvlJc w:val="right"/>
+      <w:pPr>
+        <w:ind w:left="1800" w:hanging="180"/>
+      </w:pPr>
+    </w:lvl>
+    <w:lvl w:ilvl="3" w:tplc="FFFFFFFF" w:tentative="1">
+      <w:start w:val="1"/>
+      <w:numFmt w:val="decimal"/>
+      <w:lvlText w:val="%4."/>
+      <w:lvlJc w:val="left"/>
+      <w:pPr>
+        <w:ind w:left="2520" w:hanging="360"/>
+      </w:pPr>
+    </w:lvl>
+    <w:lvl w:ilvl="4" w:tplc="FFFFFFFF" w:tentative="1">
+      <w:start w:val="1"/>
+      <w:numFmt w:val="lowerLetter"/>
+      <w:lvlText w:val="%5."/>
+      <w:lvlJc w:val="left"/>
+      <w:pPr>
+        <w:ind w:left="3240" w:hanging="360"/>
+      </w:pPr>
+    </w:lvl>
+    <w:lvl w:ilvl="5" w:tplc="FFFFFFFF" w:tentative="1">
+      <w:start w:val="1"/>
+      <w:numFmt w:val="lowerRoman"/>
+      <w:lvlText w:val="%6."/>
+      <w:lvlJc w:val="right"/>
+      <w:pPr>
+        <w:ind w:left="3960" w:hanging="180"/>
+      </w:pPr>
+    </w:lvl>
+    <w:lvl w:ilvl="6" w:tplc="FFFFFFFF" w:tentative="1">
+      <w:start w:val="1"/>
+      <w:numFmt w:val="decimal"/>
+      <w:lvlText w:val="%7."/>
+      <w:lvlJc w:val="left"/>
+      <w:pPr>
+        <w:ind w:left="4680" w:hanging="360"/>
+      </w:pPr>
+    </w:lvl>
+    <w:lvl w:ilvl="7" w:tplc="FFFFFFFF" w:tentative="1">
+      <w:start w:val="1"/>
+      <w:numFmt w:val="lowerLetter"/>
+      <w:lvlText w:val="%8."/>
+      <w:lvlJc w:val="left"/>
+      <w:pPr>
+        <w:ind w:left="5400" w:hanging="360"/>
+      </w:pPr>
+    </w:lvl>
+    <w:lvl w:ilvl="8" w:tplc="FFFFFFFF" w:tentative="1">
+      <w:start w:val="1"/>
+      <w:numFmt w:val="lowerRoman"/>
+      <w:lvlText w:val="%9."/>
+      <w:lvlJc w:val="right"/>
+      <w:pPr>
+        <w:ind w:left="6120" w:hanging="180"/>
+      </w:pPr>
+    </w:lvl>
+  </w:abstractNum>
   <w:num w:numId="1" w16cid:durableId="1392191862">
     <w:abstractNumId w:val="0"/>
+  </w:num>
+  <w:num w:numId="2" w16cid:durableId="135149876">
+    <w:abstractNumId w:val="1"/>
+  </w:num>
+  <w:num w:numId="3" w16cid:durableId="1626615247">
+    <w:abstractNumId w:val="2"/>
   </w:num>
 </w:numbering>
 </file>
@@ -8022,7 +8781,7 @@
   <w:style w:type="paragraph" w:default="1" w:styleId="Normal">
     <w:name w:val="Normal"/>
     <w:qFormat/>
-    <w:rsid w:val="001B1719"/>
+    <w:rsid w:val="00CA3C21"/>
   </w:style>
   <w:style w:type="paragraph" w:styleId="Heading1">
     <w:name w:val="heading 1"/>
@@ -8226,6 +8985,7 @@
   <w:style w:type="character" w:default="1" w:styleId="DefaultParagraphFont">
     <w:name w:val="Default Paragraph Font"/>
     <w:uiPriority w:val="1"/>
+    <w:semiHidden/>
     <w:unhideWhenUsed/>
   </w:style>
   <w:style w:type="table" w:default="1" w:styleId="TableNormal">

</xml_diff>